<commit_message>
modified the report of the division of labor cooperation and uploaded some file of ican-contest
</commit_message>
<xml_diff>
--- a/Utah/preparingAndLearning/大创分工.docx
+++ b/Utah/preparingAndLearning/大创分工.docx
@@ -210,21 +210,30 @@
       </w:pPr>
       <w:r>
         <w:rPr>
+          <w:rFonts w:hint="eastAsia" w:eastAsia="SimSun"/>
+          <w:sz w:val="24"/>
+          <w:szCs w:val="24"/>
+          <w:lang w:val="en-US" w:eastAsia="zh-CN"/>
+        </w:rPr>
+        <w:t>采用VSM描述文本，先利用word2vec</w:t>
+      </w:r>
+      <w:r>
+        <w:rPr>
           <w:rFonts w:hint="default" w:eastAsia="SimSun"/>
           <w:sz w:val="24"/>
           <w:szCs w:val="24"/>
           <w:lang w:val="en" w:eastAsia="zh-CN"/>
         </w:rPr>
-        <w:t>文华</w:t>
-      </w:r>
-      <w:r>
-        <w:rPr>
-          <w:rFonts w:hint="eastAsia" w:eastAsia="SimSun"/>
-          <w:sz w:val="24"/>
-          <w:szCs w:val="24"/>
-          <w:lang w:val="en-US" w:eastAsia="zh-CN"/>
-        </w:rPr>
-        <w:t>们采用VSM描述文本，先利用word2vec讲本文中的专业术语提取出来，表示成向量；特征提取采用χ</w:t>
+        <w:t>将</w:t>
+      </w:r>
+      <w:r>
+        <w:rPr>
+          <w:rFonts w:hint="eastAsia" w:eastAsia="SimSun"/>
+          <w:sz w:val="24"/>
+          <w:szCs w:val="24"/>
+          <w:lang w:val="en-US" w:eastAsia="zh-CN"/>
+        </w:rPr>
+        <w:t>本文中的专业术语提取出来，表示成向量；特征提取采用χ</w:t>
       </w:r>
       <w:r>
         <w:rPr>
@@ -963,12 +972,6 @@
             <w:insideV w:val="none" w:color="auto" w:sz="0" w:space="0"/>
           </w:tblBorders>
           <w:tblLayout w:type="fixed"/>
-          <w:tblCellMar>
-            <w:top w:w="0" w:type="dxa"/>
-            <w:left w:w="0" w:type="dxa"/>
-            <w:bottom w:w="0" w:type="dxa"/>
-            <w:right w:w="0" w:type="dxa"/>
-          </w:tblCellMar>
         </w:tblPrEx>
         <w:trPr>
           <w:trHeight w:val="375" w:hRule="atLeast"/>
@@ -2316,12 +2319,6 @@
             <w:insideV w:val="none" w:color="auto" w:sz="0" w:space="0"/>
           </w:tblBorders>
           <w:tblLayout w:type="fixed"/>
-          <w:tblCellMar>
-            <w:top w:w="0" w:type="dxa"/>
-            <w:left w:w="0" w:type="dxa"/>
-            <w:bottom w:w="0" w:type="dxa"/>
-            <w:right w:w="0" w:type="dxa"/>
-          </w:tblCellMar>
         </w:tblPrEx>
         <w:trPr>
           <w:trHeight w:val="375" w:hRule="atLeast"/>
@@ -3689,7 +3686,7 @@
           <w:szCs w:val="24"/>
           <w:lang w:val="en" w:eastAsia="zh-CN"/>
         </w:rPr>
-        <w:t>文华</w:t>
+        <w:t>我</w:t>
       </w:r>
       <w:r>
         <w:rPr>
@@ -3711,8 +3708,10 @@
           <w:szCs w:val="24"/>
           <w:lang w:val="en" w:eastAsia="zh-CN"/>
         </w:rPr>
-        <w:t>文华</w:t>
-      </w:r>
+        <w:t>我</w:t>
+      </w:r>
+      <w:bookmarkStart w:id="0" w:name="_GoBack"/>
+      <w:bookmarkEnd w:id="0"/>
       <w:r>
         <w:rPr>
           <w:rFonts w:hint="eastAsia" w:eastAsia="SimSun"/>
@@ -3724,8 +3723,6 @@
         </w:rPr>
         <w:t>觉得队友都还是那种肯干事的人。</w:t>
       </w:r>
-      <w:bookmarkStart w:id="0" w:name="_GoBack"/>
-      <w:bookmarkEnd w:id="0"/>
     </w:p>
     <w:sectPr>
       <w:pgSz w:w="11906" w:h="16838"/>

</xml_diff>